<commit_message>
Updated resume and links
</commit_message>
<xml_diff>
--- a/src/assets/files/Jose_Ramirez_Online_Resume.docx
+++ b/src/assets/files/Jose_Ramirez_Online_Resume.docx
@@ -147,21 +147,7 @@
                         <w:rStyle w:val="Hyperlink"/>
                         <w:rFonts w:cstheme="minorHAnsi"/>
                       </w:rPr>
-                      <w:t>Jgrquezada@</w:t>
-                    </w:r>
-                    <w:r>
-                      <w:rPr>
-                        <w:rStyle w:val="Hyperlink"/>
-                        <w:rFonts w:cstheme="minorHAnsi"/>
-                      </w:rPr>
-                      <w:t>g</w:t>
-                    </w:r>
-                    <w:r>
-                      <w:rPr>
-                        <w:rStyle w:val="Hyperlink"/>
-                        <w:rFonts w:cstheme="minorHAnsi"/>
-                      </w:rPr>
-                      <w:t>mail.com</w:t>
+                      <w:t>Jgrquezada@gmail.com</w:t>
                     </w:r>
                   </w:hyperlink>
                 </w:p>
@@ -1256,7 +1242,21 @@
                         <w:rStyle w:val="Hyperlink"/>
                         <w:rFonts w:cstheme="minorHAnsi"/>
                       </w:rPr>
-                      <w:t>Josegrquezada.com</w:t>
+                      <w:t>jgrque</w:t>
+                    </w:r>
+                    <w:r>
+                      <w:rPr>
+                        <w:rStyle w:val="Hyperlink"/>
+                        <w:rFonts w:cstheme="minorHAnsi"/>
+                      </w:rPr>
+                      <w:t>z</w:t>
+                    </w:r>
+                    <w:r>
+                      <w:rPr>
+                        <w:rStyle w:val="Hyperlink"/>
+                        <w:rFonts w:cstheme="minorHAnsi"/>
+                      </w:rPr>
+                      <w:t>ada.com</w:t>
                     </w:r>
                   </w:hyperlink>
                 </w:p>
@@ -28756,6 +28756,7 @@
     <w:rsid w:val="003C6842"/>
     <w:rsid w:val="004C1E16"/>
     <w:rsid w:val="004E1559"/>
+    <w:rsid w:val="0072069B"/>
     <w:rsid w:val="00F92D9F"/>
   </w:rsids>
   <m:mathPr>
@@ -29207,12 +29208,6 @@
   <w:style w:type="paragraph" w:customStyle="1" w:styleId="9F275B861D84BE488B89A8A58C99E44C">
     <w:name w:val="9F275B861D84BE488B89A8A58C99E44C"/>
   </w:style>
-  <w:style w:type="paragraph" w:customStyle="1" w:styleId="28667DB53400DF42AE0926E0DB5E7882">
-    <w:name w:val="28667DB53400DF42AE0926E0DB5E7882"/>
-  </w:style>
-  <w:style w:type="paragraph" w:customStyle="1" w:styleId="D2969E70B32EF646B60CF0EA3B093897">
-    <w:name w:val="D2969E70B32EF646B60CF0EA3B093897"/>
-  </w:style>
   <w:style w:type="paragraph" w:customStyle="1" w:styleId="482FAF900554324AB1CE5BBC39593320">
     <w:name w:val="482FAF900554324AB1CE5BBC39593320"/>
   </w:style>

</xml_diff>